<commit_message>
updated proposal - pivot time!
</commit_message>
<xml_diff>
--- a/Capstone_Proposal.docx
+++ b/Capstone_Proposal.docx
@@ -391,7 +391,21 @@
           <w:rFonts w:ascii="Georgia" w:hAnsi="Georgia" w:cs="Times New Roman"/>
           <w:color w:val="000000" w:themeColor="text1"/>
         </w:rPr>
-        <w:t xml:space="preserve"> I would like to do most of my analysis, exploration, and preparation in Python to then be able to use this code in an R Shiny application. </w:t>
+        <w:t xml:space="preserve"> I would like to do most of my analysis, exploration, and preparation in Python to then be able to use this </w:t>
+      </w:r>
+      <w:r>
+        <w:rPr>
+          <w:rFonts w:ascii="Georgia" w:hAnsi="Georgia" w:cs="Times New Roman"/>
+          <w:color w:val="000000" w:themeColor="text1"/>
+        </w:rPr>
+        <w:t>code to create an online data application to highlight the price discrepancies for procedures within the same market</w:t>
+      </w:r>
+      <w:r>
+        <w:rPr>
+          <w:rFonts w:ascii="Georgia" w:hAnsi="Georgia" w:cs="Times New Roman"/>
+          <w:color w:val="000000" w:themeColor="text1"/>
+        </w:rPr>
+        <w:t xml:space="preserve">. </w:t>
       </w:r>
     </w:p>
     <w:p>
@@ -415,48 +429,6 @@
           <w:i/>
           <w:color w:val="000000" w:themeColor="text1"/>
         </w:rPr>
-        <w:t xml:space="preserve">Can I quantify the price inflation for inpatient </w:t>
-      </w:r>
-      <w:proofErr w:type="gramStart"/>
-      <w:r>
-        <w:rPr>
-          <w:rFonts w:ascii="Georgia" w:hAnsi="Georgia" w:cs="Times New Roman"/>
-          <w:i/>
-          <w:color w:val="000000" w:themeColor="text1"/>
-        </w:rPr>
-        <w:t>procedures  from</w:t>
-      </w:r>
-      <w:proofErr w:type="gramEnd"/>
-      <w:r>
-        <w:rPr>
-          <w:rFonts w:ascii="Georgia" w:hAnsi="Georgia" w:cs="Times New Roman"/>
-          <w:i/>
-          <w:color w:val="000000" w:themeColor="text1"/>
-        </w:rPr>
-        <w:t xml:space="preserve"> 2011-2015? </w:t>
-      </w:r>
-    </w:p>
-    <w:p>
-      <w:pPr>
-        <w:pStyle w:val="ListParagraph"/>
-        <w:numPr>
-          <w:ilvl w:val="0"/>
-          <w:numId w:val="4"/>
-        </w:numPr>
-        <w:shd w:val="clear" w:color="auto" w:fill="FFFFFF"/>
-        <w:spacing w:after="402"/>
-        <w:rPr>
-          <w:rFonts w:ascii="Georgia" w:hAnsi="Georgia" w:cs="Times New Roman"/>
-          <w:i/>
-          <w:color w:val="000000" w:themeColor="text1"/>
-        </w:rPr>
-      </w:pPr>
-      <w:r>
-        <w:rPr>
-          <w:rFonts w:ascii="Georgia" w:hAnsi="Georgia" w:cs="Times New Roman"/>
-          <w:i/>
-          <w:color w:val="000000" w:themeColor="text1"/>
-        </w:rPr>
         <w:t>How do price discrepancies between providers within</w:t>
       </w:r>
       <w:r>
@@ -569,65 +541,15 @@
           <w:i/>
           <w:color w:val="000000" w:themeColor="text1"/>
         </w:rPr>
-        <w:t xml:space="preserve">negotiated rates between providers and insurance companies on the private market </w:t>
-      </w:r>
-    </w:p>
-    <w:p>
-      <w:pPr>
-        <w:pStyle w:val="ListParagraph"/>
-        <w:numPr>
-          <w:ilvl w:val="0"/>
-          <w:numId w:val="4"/>
-        </w:numPr>
-        <w:shd w:val="clear" w:color="auto" w:fill="FFFFFF"/>
-        <w:spacing w:after="402"/>
-        <w:rPr>
-          <w:rFonts w:ascii="Georgia" w:hAnsi="Georgia" w:cs="Times New Roman"/>
-          <w:i/>
-          <w:color w:val="000000" w:themeColor="text1"/>
-        </w:rPr>
-      </w:pPr>
-      <w:r>
-        <w:rPr>
-          <w:rFonts w:ascii="Georgia" w:hAnsi="Georgia" w:cs="Times New Roman"/>
-          <w:i/>
-          <w:color w:val="000000" w:themeColor="text1"/>
-        </w:rPr>
-        <w:t>Could I predict the average cost of a procedure for 2016 using regression techniques</w:t>
-      </w:r>
-      <w:r>
-        <w:rPr>
-          <w:rFonts w:ascii="Georgia" w:hAnsi="Georgia" w:cs="Times New Roman"/>
-          <w:i/>
-          <w:color w:val="000000" w:themeColor="text1"/>
-        </w:rPr>
-        <w:t xml:space="preserve"> using </w:t>
-      </w:r>
-      <w:proofErr w:type="spellStart"/>
-      <w:r>
-        <w:rPr>
-          <w:rFonts w:ascii="Georgia" w:hAnsi="Georgia" w:cs="Times New Roman"/>
-          <w:i/>
-          <w:color w:val="000000" w:themeColor="text1"/>
-        </w:rPr>
-        <w:t>S</w:t>
-      </w:r>
-      <w:r>
-        <w:rPr>
-          <w:rFonts w:ascii="Georgia" w:hAnsi="Georgia" w:cs="Times New Roman"/>
-          <w:i/>
-          <w:color w:val="000000" w:themeColor="text1"/>
-        </w:rPr>
-        <w:t>klearn</w:t>
-      </w:r>
-      <w:proofErr w:type="spellEnd"/>
-      <w:r>
-        <w:rPr>
-          <w:rFonts w:ascii="Georgia" w:hAnsi="Georgia" w:cs="Times New Roman"/>
-          <w:i/>
-          <w:color w:val="000000" w:themeColor="text1"/>
-        </w:rPr>
-        <w:t xml:space="preserve">? </w:t>
+        <w:t>negotiated rates between providers and insurance companies on the private market</w:t>
+      </w:r>
+      <w:r>
+        <w:rPr>
+          <w:rFonts w:ascii="Georgia" w:hAnsi="Georgia" w:cs="Times New Roman"/>
+          <w:i/>
+          <w:color w:val="000000" w:themeColor="text1"/>
+        </w:rPr>
+        <w:t>?</w:t>
       </w:r>
     </w:p>
     <w:p>
@@ -990,7 +912,28 @@
           <w:rFonts w:ascii="Georgia" w:hAnsi="Georgia" w:cs="Times New Roman"/>
           <w:color w:val="000000" w:themeColor="text1"/>
         </w:rPr>
-        <w:t xml:space="preserve">Prepare data for Shiny in </w:t>
+        <w:t>P</w:t>
+      </w:r>
+      <w:r>
+        <w:rPr>
+          <w:rFonts w:ascii="Georgia" w:hAnsi="Georgia" w:cs="Times New Roman"/>
+          <w:color w:val="000000" w:themeColor="text1"/>
+        </w:rPr>
+        <w:t>repare</w:t>
+      </w:r>
+      <w:r>
+        <w:rPr>
+          <w:rFonts w:ascii="Georgia" w:hAnsi="Georgia" w:cs="Times New Roman"/>
+          <w:color w:val="000000" w:themeColor="text1"/>
+        </w:rPr>
+        <w:t xml:space="preserve"> </w:t>
+      </w:r>
+      <w:r>
+        <w:rPr>
+          <w:rFonts w:ascii="Georgia" w:hAnsi="Georgia" w:cs="Times New Roman"/>
+          <w:color w:val="000000" w:themeColor="text1"/>
+        </w:rPr>
+        <w:t xml:space="preserve">in </w:t>
       </w:r>
       <w:proofErr w:type="gramStart"/>
       <w:r>
@@ -1056,14 +999,21 @@
           <w:rFonts w:ascii="Georgia" w:hAnsi="Georgia" w:cs="Times New Roman"/>
           <w:color w:val="000000" w:themeColor="text1"/>
         </w:rPr>
-        <w:t xml:space="preserve">Build &amp; Deploy Shiny </w:t>
-      </w:r>
-      <w:r>
-        <w:rPr>
-          <w:rFonts w:ascii="Georgia" w:hAnsi="Georgia" w:cs="Times New Roman"/>
-          <w:color w:val="000000" w:themeColor="text1"/>
-        </w:rPr>
-        <w:t>App in R (</w:t>
+        <w:t xml:space="preserve">Build &amp; Deploy </w:t>
+      </w:r>
+      <w:r>
+        <w:rPr>
+          <w:rFonts w:ascii="Georgia" w:hAnsi="Georgia" w:cs="Times New Roman"/>
+          <w:color w:val="000000" w:themeColor="text1"/>
+        </w:rPr>
+        <w:t>Application</w:t>
+      </w:r>
+      <w:r>
+        <w:rPr>
+          <w:rFonts w:ascii="Georgia" w:hAnsi="Georgia" w:cs="Times New Roman"/>
+          <w:color w:val="000000" w:themeColor="text1"/>
+        </w:rPr>
+        <w:t xml:space="preserve"> (</w:t>
       </w:r>
       <w:r>
         <w:rPr>
@@ -1136,8 +1086,6 @@
           <w:szCs w:val="38"/>
         </w:rPr>
       </w:pPr>
-      <w:bookmarkStart w:id="0" w:name="_GoBack"/>
-      <w:bookmarkEnd w:id="0"/>
     </w:p>
     <w:p>
       <w:pPr>
@@ -1245,6 +1193,49 @@
         </w:rPr>
         <w:t xml:space="preserve">).    </w:t>
       </w:r>
+    </w:p>
+    <w:p>
+      <w:pPr>
+        <w:pStyle w:val="ListParagraph"/>
+        <w:numPr>
+          <w:ilvl w:val="0"/>
+          <w:numId w:val="2"/>
+        </w:numPr>
+        <w:shd w:val="clear" w:color="auto" w:fill="FFFFFF"/>
+        <w:spacing w:after="402"/>
+        <w:rPr>
+          <w:rFonts w:ascii="Georgia" w:hAnsi="Georgia" w:cs="Times New Roman"/>
+          <w:color w:val="000000" w:themeColor="text1"/>
+        </w:rPr>
+      </w:pPr>
+      <w:r>
+        <w:rPr>
+          <w:rFonts w:ascii="Georgia" w:hAnsi="Georgia" w:cs="Times New Roman"/>
+          <w:b/>
+          <w:color w:val="000000" w:themeColor="text1"/>
+        </w:rPr>
+        <w:t xml:space="preserve">I’m looking for a comparable private payor data set </w:t>
+      </w:r>
+      <w:proofErr w:type="gramStart"/>
+      <w:r>
+        <w:rPr>
+          <w:rFonts w:ascii="Georgia" w:hAnsi="Georgia" w:cs="Times New Roman"/>
+          <w:b/>
+          <w:color w:val="000000" w:themeColor="text1"/>
+        </w:rPr>
+        <w:t>similar to</w:t>
+      </w:r>
+      <w:proofErr w:type="gramEnd"/>
+      <w:r>
+        <w:rPr>
+          <w:rFonts w:ascii="Georgia" w:hAnsi="Georgia" w:cs="Times New Roman"/>
+          <w:b/>
+          <w:color w:val="000000" w:themeColor="text1"/>
+        </w:rPr>
+        <w:t xml:space="preserve"> the sets released by the CMS yearly, by breaking down average charged amounts for a DRG by provider. </w:t>
+      </w:r>
+      <w:bookmarkStart w:id="0" w:name="_GoBack"/>
+      <w:bookmarkEnd w:id="0"/>
     </w:p>
     <w:sectPr>
       <w:pgSz w:w="12240" w:h="15840"/>

</xml_diff>